<commit_message>
Add a second exercise
</commit_message>
<xml_diff>
--- a/01-methodologies.docx
+++ b/01-methodologies.docx
@@ -180,6 +180,7 @@
         </w:rPr>
         <w:t xml:space="preserve"> </w:t>
       </w:r>
+      <w:proofErr w:type="gramStart"/>
       <w:r>
         <w:rPr>
           <w:rFonts w:cs="B Nazanin"/>
@@ -189,6 +190,7 @@
         </w:rPr>
         <w:t>:Methodologies</w:t>
       </w:r>
+      <w:proofErr w:type="gramEnd"/>
       <w:r>
         <w:rPr>
           <w:rFonts w:cs="B Nazanin"/>
@@ -1760,6 +1762,7 @@
           <w:szCs w:val="32"/>
         </w:rPr>
       </w:pPr>
+      <w:proofErr w:type="gramStart"/>
       <w:r>
         <w:rPr>
           <w:rFonts w:cs="B Nazanin"/>
@@ -1771,6 +1774,7 @@
         <w:lastRenderedPageBreak/>
         <w:t>:scrum</w:t>
       </w:r>
+      <w:proofErr w:type="gramEnd"/>
       <w:r>
         <w:rPr>
           <w:rFonts w:cs="B Nazanin" w:hint="cs"/>
@@ -6954,6 +6958,7 @@
         </w:rPr>
         <w:t xml:space="preserve"> </w:t>
       </w:r>
+      <w:proofErr w:type="gramStart"/>
       <w:r>
         <w:rPr>
           <w:rFonts w:cs="B Nazanin"/>
@@ -6962,8 +6967,21 @@
           <w:sz w:val="32"/>
           <w:szCs w:val="32"/>
         </w:rPr>
-        <w:t>:Canban</w:t>
-      </w:r>
+        <w:t>:</w:t>
+      </w:r>
+      <w:proofErr w:type="spellStart"/>
+      <w:r>
+        <w:rPr>
+          <w:rFonts w:cs="B Nazanin"/>
+          <w:b/>
+          <w:bCs/>
+          <w:sz w:val="32"/>
+          <w:szCs w:val="32"/>
+        </w:rPr>
+        <w:t>Canban</w:t>
+      </w:r>
+      <w:proofErr w:type="spellEnd"/>
+      <w:proofErr w:type="gramEnd"/>
       <w:r>
         <w:rPr>
           <w:rFonts w:cs="B Nazanin"/>
@@ -8635,8 +8653,9 @@
           <w:sz w:val="32"/>
           <w:szCs w:val="32"/>
         </w:rPr>
-        <w:t>:</w:t>
-      </w:r>
+        <w:t xml:space="preserve">:(Unified </w:t>
+      </w:r>
+      <w:proofErr w:type="gramStart"/>
       <w:r>
         <w:rPr>
           <w:rFonts w:cs="B Nazanin"/>
@@ -8645,18 +8664,9 @@
           <w:sz w:val="32"/>
           <w:szCs w:val="32"/>
         </w:rPr>
-        <w:t>(Unified Process)</w:t>
-      </w:r>
-      <w:r>
-        <w:rPr>
-          <w:rFonts w:cs="B Nazanin"/>
-          <w:b/>
-          <w:bCs/>
-          <w:sz w:val="32"/>
-          <w:szCs w:val="32"/>
-        </w:rPr>
-        <w:t>UP</w:t>
-      </w:r>
+        <w:t>Process)UP</w:t>
+      </w:r>
+      <w:proofErr w:type="gramEnd"/>
       <w:r>
         <w:rPr>
           <w:rFonts w:cs="B Nazanin" w:hint="cs"/>
@@ -10780,8 +10790,9 @@
           <w:szCs w:val="32"/>
         </w:rPr>
         <w:lastRenderedPageBreak/>
-        <w:t xml:space="preserve"> :</w:t>
-      </w:r>
+        <w:t xml:space="preserve"> </w:t>
+      </w:r>
+      <w:proofErr w:type="gramStart"/>
       <w:r>
         <w:rPr>
           <w:rFonts w:cs="B Nazanin"/>
@@ -10790,7 +10801,18 @@
           <w:sz w:val="32"/>
           <w:szCs w:val="32"/>
         </w:rPr>
-        <w:t>AUP (Agile Unified Process)</w:t>
+        <w:t>:AUP</w:t>
+      </w:r>
+      <w:proofErr w:type="gramEnd"/>
+      <w:r>
+        <w:rPr>
+          <w:rFonts w:cs="B Nazanin"/>
+          <w:b/>
+          <w:bCs/>
+          <w:sz w:val="32"/>
+          <w:szCs w:val="32"/>
+        </w:rPr>
+        <w:t xml:space="preserve"> (Agile Unified Process)</w:t>
       </w:r>
       <w:r>
         <w:rPr>
@@ -14114,6 +14136,7 @@
           <w:szCs w:val="32"/>
         </w:rPr>
       </w:pPr>
+      <w:proofErr w:type="gramStart"/>
       <w:r>
         <w:rPr>
           <w:rFonts w:cs="B Nazanin"/>
@@ -14123,8 +14146,9 @@
           <w:szCs w:val="32"/>
         </w:rPr>
         <w:lastRenderedPageBreak/>
-        <w:t>:</w:t>
-      </w:r>
+        <w:t>:DSDM</w:t>
+      </w:r>
+      <w:proofErr w:type="gramEnd"/>
       <w:r>
         <w:rPr>
           <w:rFonts w:cs="B Nazanin"/>
@@ -14133,17 +14157,7 @@
           <w:sz w:val="32"/>
           <w:szCs w:val="32"/>
         </w:rPr>
-        <w:t>DSDM (Dynamic Systems Development Method)</w:t>
-      </w:r>
-      <w:r>
-        <w:rPr>
-          <w:rFonts w:cs="B Nazanin"/>
-          <w:b/>
-          <w:bCs/>
-          <w:sz w:val="32"/>
-          <w:szCs w:val="32"/>
-        </w:rPr>
-        <w:t xml:space="preserve"> </w:t>
+        <w:t xml:space="preserve"> (Dynamic Systems Development Method) </w:t>
       </w:r>
       <w:r>
         <w:rPr>
@@ -16140,6 +16154,7 @@
           <w:rtl/>
         </w:rPr>
       </w:pPr>
+      <w:proofErr w:type="gramStart"/>
       <w:r>
         <w:rPr>
           <w:rFonts w:cs="B Nazanin"/>
@@ -16171,23 +16186,15 @@
         </w:rPr>
         <w:t>ps</w:t>
       </w:r>
-      <w:r>
-        <w:rPr>
-          <w:rFonts w:cs="B Nazanin" w:hint="cs"/>
-          <w:sz w:val="32"/>
-          <w:szCs w:val="32"/>
-          <w:rtl/>
-        </w:rPr>
-        <w:t xml:space="preserve"> </w:t>
-      </w:r>
-      <w:r>
-        <w:rPr>
-          <w:rFonts w:cs="B Nazanin" w:hint="cs"/>
-          <w:sz w:val="32"/>
-          <w:szCs w:val="32"/>
-          <w:rtl/>
-        </w:rPr>
-        <w:t>ی</w:t>
+      <w:proofErr w:type="gramEnd"/>
+      <w:r>
+        <w:rPr>
+          <w:rFonts w:cs="B Nazanin" w:hint="cs"/>
+          <w:sz w:val="32"/>
+          <w:szCs w:val="32"/>
+          <w:rtl/>
+        </w:rPr>
+        <w:t xml:space="preserve"> ی</w:t>
       </w:r>
       <w:r>
         <w:rPr>
@@ -17058,7 +17065,7 @@
         <w:bidi/>
         <w:ind w:left="630"/>
         <w:rPr>
-          <w:rFonts w:cs="B Nazanin" w:hint="cs"/>
+          <w:rFonts w:cs="B Nazanin"/>
           <w:sz w:val="32"/>
           <w:szCs w:val="32"/>
           <w:lang w:bidi="fa-IR"/>
@@ -18621,6 +18628,8 @@
         <w:bidi/>
         <w:rPr>
           <w:rFonts w:cs="B Nazanin"/>
+          <w:b/>
+          <w:bCs/>
           <w:sz w:val="36"/>
           <w:szCs w:val="36"/>
         </w:rPr>
@@ -18628,21 +18637,14 @@
       <w:r>
         <w:rPr>
           <w:rFonts w:cs="B Nazanin" w:hint="cs"/>
+          <w:b/>
+          <w:bCs/>
           <w:sz w:val="36"/>
           <w:szCs w:val="36"/>
           <w:rtl/>
         </w:rPr>
         <w:lastRenderedPageBreak/>
-        <w:t>جمع بندی</w:t>
-      </w:r>
-      <w:r>
-        <w:rPr>
-          <w:rFonts w:cs="B Nazanin" w:hint="cs"/>
-          <w:sz w:val="36"/>
-          <w:szCs w:val="36"/>
-          <w:rtl/>
-        </w:rPr>
-        <w:t>:</w:t>
+        <w:t>جمع بندی:</w:t>
       </w:r>
     </w:p>
     <w:tbl>
@@ -26306,6 +26308,7 @@
   <w:style w:type="character" w:default="1" w:styleId="DefaultParagraphFont">
     <w:name w:val="Default Paragraph Font"/>
     <w:uiPriority w:val="1"/>
+    <w:semiHidden/>
     <w:unhideWhenUsed/>
   </w:style>
   <w:style w:type="table" w:default="1" w:styleId="TableNormal">

</xml_diff>